<commit_message>
Engenharia - Adição de casos de teste para Pre Avaliar Plano
</commit_message>
<xml_diff>
--- a/Engenharia/Casos de Testes/User Stories com padrão US/US06 Submeter Pre Avaliacao - Casos de Teste Gerenciamento Pampatec.docx
+++ b/Engenharia/Casos de Testes/User Stories com padrão US/US06 Submeter Pre Avaliacao - Casos de Teste Gerenciamento Pampatec.docx
@@ -1034,8 +1034,6 @@
               </w:rPr>
               <w:t>Aprovado</w:t>
             </w:r>
-            <w:bookmarkStart w:id="0" w:name="_GoBack"/>
-            <w:bookmarkEnd w:id="0"/>
           </w:p>
         </w:tc>
       </w:tr>
@@ -1377,48 +1375,6 @@
                 <w:lang w:val="pt-BR"/>
               </w:rPr>
             </w:pPr>
-            <w:r>
-              <w:rPr>
-                <w:rFonts w:ascii="Calibri" w:eastAsia="Calibri" w:hAnsi="Calibri" w:cs="Calibri"/>
-                <w:highlight w:val="green"/>
-                <w:lang w:val="pt-BR"/>
-              </w:rPr>
-              <w:t>Aprovado</w:t>
-            </w:r>
-          </w:p>
-          <w:p>
-            <w:pPr>
-              <w:rPr>
-                <w:rFonts w:ascii="Calibri" w:eastAsia="Calibri" w:hAnsi="Calibri" w:cs="Calibri"/>
-                <w:highlight w:val="green"/>
-                <w:lang w:val="pt-BR"/>
-              </w:rPr>
-            </w:pPr>
-            <w:r>
-              <w:rPr>
-                <w:rFonts w:ascii="Calibri" w:eastAsia="Calibri" w:hAnsi="Calibri" w:cs="Calibri"/>
-                <w:highlight w:val="green"/>
-                <w:lang w:val="pt-BR"/>
-              </w:rPr>
-              <w:t>Aprovado</w:t>
-            </w:r>
-          </w:p>
-          <w:p>
-            <w:pPr>
-              <w:rPr>
-                <w:rFonts w:ascii="Calibri" w:eastAsia="Calibri" w:hAnsi="Calibri" w:cs="Calibri"/>
-                <w:highlight w:val="green"/>
-                <w:lang w:val="pt-BR"/>
-              </w:rPr>
-            </w:pPr>
-            <w:r>
-              <w:rPr>
-                <w:rFonts w:ascii="Calibri" w:eastAsia="Calibri" w:hAnsi="Calibri" w:cs="Calibri"/>
-                <w:highlight w:val="green"/>
-                <w:lang w:val="pt-BR"/>
-              </w:rPr>
-              <w:t>aprovado</w:t>
-            </w:r>
           </w:p>
         </w:tc>
       </w:tr>
@@ -1450,6 +1406,16 @@
                 <w:lang w:val="pt-BR"/>
               </w:rPr>
             </w:pPr>
+            <w:proofErr w:type="gramStart"/>
+            <w:r>
+              <w:rPr>
+                <w:rFonts w:ascii="Calibri" w:eastAsia="Calibri" w:hAnsi="Calibri" w:cs="Calibri"/>
+                <w:b/>
+                <w:lang w:val="pt-BR"/>
+              </w:rPr>
+              <w:t>8</w:t>
+            </w:r>
+            <w:proofErr w:type="gramEnd"/>
           </w:p>
         </w:tc>
         <w:tc>
@@ -1475,6 +1441,41 @@
                 <w:lang w:val="pt-BR"/>
               </w:rPr>
             </w:pPr>
+            <w:r>
+              <w:rPr>
+                <w:rFonts w:ascii="Calibri" w:eastAsia="Calibri" w:hAnsi="Calibri" w:cs="Calibri"/>
+                <w:b/>
+                <w:lang w:val="pt-BR"/>
+              </w:rPr>
+              <w:t xml:space="preserve">Gerente seleciona um dos radio </w:t>
+            </w:r>
+            <w:proofErr w:type="spellStart"/>
+            <w:r>
+              <w:rPr>
+                <w:rFonts w:ascii="Calibri" w:eastAsia="Calibri" w:hAnsi="Calibri" w:cs="Calibri"/>
+                <w:b/>
+                <w:lang w:val="pt-BR"/>
+              </w:rPr>
+              <w:t>buttons</w:t>
+            </w:r>
+            <w:proofErr w:type="spellEnd"/>
+            <w:r>
+              <w:rPr>
+                <w:rFonts w:ascii="Calibri" w:eastAsia="Calibri" w:hAnsi="Calibri" w:cs="Calibri"/>
+                <w:b/>
+                <w:lang w:val="pt-BR"/>
+              </w:rPr>
+              <w:t xml:space="preserve"> na aba terminar avaliação. </w:t>
+            </w:r>
+            <w:r>
+              <w:rPr>
+                <w:rFonts w:ascii="Calibri" w:eastAsia="Calibri" w:hAnsi="Calibri" w:cs="Calibri"/>
+                <w:b/>
+                <w:lang w:val="pt-BR"/>
+              </w:rPr>
+              <w:lastRenderedPageBreak/>
+              <w:t>sai do plano, não finalizando ele.</w:t>
+            </w:r>
           </w:p>
         </w:tc>
         <w:tc>
@@ -1499,6 +1500,257 @@
                 <w:lang w:val="pt-BR"/>
               </w:rPr>
             </w:pPr>
+            <w:r>
+              <w:rPr>
+                <w:rFonts w:ascii="Calibri" w:eastAsia="Calibri" w:hAnsi="Calibri" w:cs="Calibri"/>
+                <w:lang w:val="pt-BR"/>
+              </w:rPr>
+              <w:lastRenderedPageBreak/>
+              <w:t>Ao voltar ao plano</w:t>
+            </w:r>
+            <w:r>
+              <w:rPr>
+                <w:rFonts w:ascii="Calibri" w:eastAsia="Calibri" w:hAnsi="Calibri" w:cs="Calibri"/>
+                <w:lang w:val="pt-BR"/>
+              </w:rPr>
+              <w:t>,</w:t>
+            </w:r>
+            <w:r>
+              <w:rPr>
+                <w:rFonts w:ascii="Calibri" w:eastAsia="Calibri" w:hAnsi="Calibri" w:cs="Calibri"/>
+                <w:lang w:val="pt-BR"/>
+              </w:rPr>
+              <w:t xml:space="preserve"> o botão de radio </w:t>
+            </w:r>
+            <w:proofErr w:type="spellStart"/>
+            <w:proofErr w:type="gramStart"/>
+            <w:r>
+              <w:rPr>
+                <w:rFonts w:ascii="Calibri" w:eastAsia="Calibri" w:hAnsi="Calibri" w:cs="Calibri"/>
+                <w:lang w:val="pt-BR"/>
+              </w:rPr>
+              <w:t>button</w:t>
+            </w:r>
+            <w:proofErr w:type="spellEnd"/>
+            <w:proofErr w:type="gramEnd"/>
+            <w:r>
+              <w:rPr>
+                <w:rFonts w:ascii="Calibri" w:eastAsia="Calibri" w:hAnsi="Calibri" w:cs="Calibri"/>
+                <w:lang w:val="pt-BR"/>
+              </w:rPr>
+              <w:t xml:space="preserve"> deve estar preenchido conforme o valor </w:t>
+            </w:r>
+            <w:r>
+              <w:rPr>
+                <w:rFonts w:ascii="Calibri" w:eastAsia="Calibri" w:hAnsi="Calibri" w:cs="Calibri"/>
+                <w:lang w:val="pt-BR"/>
+              </w:rPr>
+              <w:lastRenderedPageBreak/>
+              <w:t>recebido anteriormente.</w:t>
+            </w:r>
+          </w:p>
+        </w:tc>
+        <w:tc>
+          <w:tcPr>
+            <w:tcW w:w="1788" w:type="dxa"/>
+            <w:tcBorders>
+              <w:top w:val="single" w:sz="4" w:space="0" w:color="000000"/>
+              <w:left w:val="single" w:sz="4" w:space="0" w:color="000000"/>
+              <w:bottom w:val="single" w:sz="4" w:space="0" w:color="000000"/>
+              <w:right w:val="single" w:sz="4" w:space="0" w:color="000000"/>
+            </w:tcBorders>
+            <w:shd w:val="clear" w:color="000000" w:fill="FFFFFF"/>
+            <w:tcMar>
+              <w:left w:w="108" w:type="dxa"/>
+              <w:right w:w="108" w:type="dxa"/>
+            </w:tcMar>
+          </w:tcPr>
+          <w:p>
+            <w:pPr>
+              <w:rPr>
+                <w:rFonts w:ascii="Calibri" w:eastAsia="Calibri" w:hAnsi="Calibri" w:cs="Calibri"/>
+                <w:lang w:val="pt-BR"/>
+              </w:rPr>
+            </w:pPr>
+          </w:p>
+        </w:tc>
+      </w:tr>
+      <w:tr>
+        <w:trPr>
+          <w:trHeight w:val="1"/>
+        </w:trPr>
+        <w:tc>
+          <w:tcPr>
+            <w:tcW w:w="589" w:type="dxa"/>
+            <w:tcBorders>
+              <w:top w:val="single" w:sz="4" w:space="0" w:color="000000"/>
+              <w:left w:val="single" w:sz="4" w:space="0" w:color="000000"/>
+              <w:bottom w:val="single" w:sz="4" w:space="0" w:color="000000"/>
+              <w:right w:val="single" w:sz="4" w:space="0" w:color="000000"/>
+            </w:tcBorders>
+            <w:shd w:val="clear" w:color="000000" w:fill="FFFFFF"/>
+            <w:tcMar>
+              <w:left w:w="108" w:type="dxa"/>
+              <w:right w:w="108" w:type="dxa"/>
+            </w:tcMar>
+          </w:tcPr>
+          <w:p>
+            <w:pPr>
+              <w:jc w:val="center"/>
+              <w:rPr>
+                <w:rFonts w:ascii="Calibri" w:eastAsia="Calibri" w:hAnsi="Calibri" w:cs="Calibri"/>
+                <w:b/>
+                <w:lang w:val="pt-BR"/>
+              </w:rPr>
+            </w:pPr>
+            <w:proofErr w:type="gramStart"/>
+            <w:r>
+              <w:rPr>
+                <w:rFonts w:ascii="Calibri" w:eastAsia="Calibri" w:hAnsi="Calibri" w:cs="Calibri"/>
+                <w:b/>
+                <w:lang w:val="pt-BR"/>
+              </w:rPr>
+              <w:lastRenderedPageBreak/>
+              <w:t>9</w:t>
+            </w:r>
+            <w:proofErr w:type="gramEnd"/>
+          </w:p>
+        </w:tc>
+        <w:tc>
+          <w:tcPr>
+            <w:tcW w:w="3611" w:type="dxa"/>
+            <w:tcBorders>
+              <w:top w:val="single" w:sz="4" w:space="0" w:color="000000"/>
+              <w:left w:val="single" w:sz="4" w:space="0" w:color="000000"/>
+              <w:bottom w:val="single" w:sz="4" w:space="0" w:color="000000"/>
+              <w:right w:val="single" w:sz="4" w:space="0" w:color="000000"/>
+            </w:tcBorders>
+            <w:shd w:val="clear" w:color="000000" w:fill="FFFFFF"/>
+            <w:tcMar>
+              <w:left w:w="108" w:type="dxa"/>
+              <w:right w:w="108" w:type="dxa"/>
+            </w:tcMar>
+          </w:tcPr>
+          <w:p>
+            <w:pPr>
+              <w:rPr>
+                <w:rFonts w:ascii="Calibri" w:eastAsia="Calibri" w:hAnsi="Calibri" w:cs="Calibri"/>
+                <w:b/>
+                <w:lang w:val="pt-BR"/>
+              </w:rPr>
+            </w:pPr>
+            <w:r>
+              <w:rPr>
+                <w:rFonts w:ascii="Calibri" w:eastAsia="Calibri" w:hAnsi="Calibri" w:cs="Calibri"/>
+                <w:b/>
+                <w:lang w:val="pt-BR"/>
+              </w:rPr>
+              <w:t xml:space="preserve">Gerente seleciona um radio </w:t>
+            </w:r>
+            <w:proofErr w:type="spellStart"/>
+            <w:proofErr w:type="gramStart"/>
+            <w:r>
+              <w:rPr>
+                <w:rFonts w:ascii="Calibri" w:eastAsia="Calibri" w:hAnsi="Calibri" w:cs="Calibri"/>
+                <w:b/>
+                <w:lang w:val="pt-BR"/>
+              </w:rPr>
+              <w:t>button</w:t>
+            </w:r>
+            <w:proofErr w:type="spellEnd"/>
+            <w:proofErr w:type="gramEnd"/>
+            <w:r>
+              <w:rPr>
+                <w:rFonts w:ascii="Calibri" w:eastAsia="Calibri" w:hAnsi="Calibri" w:cs="Calibri"/>
+                <w:b/>
+                <w:lang w:val="pt-BR"/>
+              </w:rPr>
+              <w:t xml:space="preserve"> na aba terminar avaliação.</w:t>
+            </w:r>
+          </w:p>
+        </w:tc>
+        <w:tc>
+          <w:tcPr>
+            <w:tcW w:w="3156" w:type="dxa"/>
+            <w:tcBorders>
+              <w:top w:val="single" w:sz="4" w:space="0" w:color="000000"/>
+              <w:left w:val="single" w:sz="4" w:space="0" w:color="000000"/>
+              <w:bottom w:val="single" w:sz="4" w:space="0" w:color="000000"/>
+              <w:right w:val="single" w:sz="4" w:space="0" w:color="000000"/>
+            </w:tcBorders>
+            <w:shd w:val="clear" w:color="000000" w:fill="FFFFFF"/>
+            <w:tcMar>
+              <w:left w:w="108" w:type="dxa"/>
+              <w:right w:w="108" w:type="dxa"/>
+            </w:tcMar>
+          </w:tcPr>
+          <w:p>
+            <w:pPr>
+              <w:rPr>
+                <w:rFonts w:ascii="Calibri" w:eastAsia="Calibri" w:hAnsi="Calibri" w:cs="Calibri"/>
+                <w:lang w:val="pt-BR"/>
+              </w:rPr>
+            </w:pPr>
+            <w:r>
+              <w:rPr>
+                <w:rFonts w:ascii="Calibri" w:eastAsia="Calibri" w:hAnsi="Calibri" w:cs="Calibri"/>
+                <w:lang w:val="pt-BR"/>
+              </w:rPr>
+              <w:t>Ao voltar ao plano</w:t>
+            </w:r>
+            <w:r>
+              <w:rPr>
+                <w:rFonts w:ascii="Calibri" w:eastAsia="Calibri" w:hAnsi="Calibri" w:cs="Calibri"/>
+                <w:lang w:val="pt-BR"/>
+              </w:rPr>
+              <w:t>,</w:t>
+            </w:r>
+            <w:r>
+              <w:rPr>
+                <w:rFonts w:ascii="Calibri" w:eastAsia="Calibri" w:hAnsi="Calibri" w:cs="Calibri"/>
+                <w:lang w:val="pt-BR"/>
+              </w:rPr>
+              <w:t xml:space="preserve"> </w:t>
+            </w:r>
+            <w:proofErr w:type="gramStart"/>
+            <w:r>
+              <w:rPr>
+                <w:rFonts w:ascii="Calibri" w:eastAsia="Calibri" w:hAnsi="Calibri" w:cs="Calibri"/>
+                <w:lang w:val="pt-BR"/>
+              </w:rPr>
+              <w:t>a</w:t>
+            </w:r>
+            <w:proofErr w:type="gramEnd"/>
+            <w:r>
+              <w:rPr>
+                <w:rFonts w:ascii="Calibri" w:eastAsia="Calibri" w:hAnsi="Calibri" w:cs="Calibri"/>
+                <w:lang w:val="pt-BR"/>
+              </w:rPr>
+              <w:t xml:space="preserve"> mensagem do campo</w:t>
+            </w:r>
+            <w:r>
+              <w:rPr>
+                <w:rFonts w:ascii="Calibri" w:eastAsia="Calibri" w:hAnsi="Calibri" w:cs="Calibri"/>
+                <w:lang w:val="pt-BR"/>
+              </w:rPr>
+              <w:t xml:space="preserve"> observações deve vir preenchida</w:t>
+            </w:r>
+            <w:r>
+              <w:rPr>
+                <w:rFonts w:ascii="Calibri" w:eastAsia="Calibri" w:hAnsi="Calibri" w:cs="Calibri"/>
+                <w:lang w:val="pt-BR"/>
+              </w:rPr>
+              <w:t xml:space="preserve"> com a mensagem padrão conforme o botão marcado</w:t>
+            </w:r>
+            <w:r>
+              <w:rPr>
+                <w:rFonts w:ascii="Calibri" w:eastAsia="Calibri" w:hAnsi="Calibri" w:cs="Calibri"/>
+                <w:lang w:val="pt-BR"/>
+              </w:rPr>
+              <w:t>anteriormente.</w:t>
+            </w:r>
+            <w:bookmarkStart w:id="0" w:name="_GoBack"/>
+            <w:bookmarkEnd w:id="0"/>
           </w:p>
         </w:tc>
         <w:tc>
@@ -1706,13 +1958,13 @@
     <w:name w:val="Normal"/>
     <w:qFormat/>
   </w:style>
-  <w:style w:type="character" w:default="1" w:styleId="DefaultParagraphFont">
+  <w:style w:type="character" w:default="1" w:styleId="Fontepargpadro">
     <w:name w:val="Default Paragraph Font"/>
     <w:uiPriority w:val="1"/>
     <w:semiHidden/>
     <w:unhideWhenUsed/>
   </w:style>
-  <w:style w:type="table" w:default="1" w:styleId="TableNormal">
+  <w:style w:type="table" w:default="1" w:styleId="Tabelanormal">
     <w:name w:val="Normal Table"/>
     <w:uiPriority w:val="99"/>
     <w:semiHidden/>
@@ -1727,7 +1979,7 @@
       </w:tblCellMar>
     </w:tblPr>
   </w:style>
-  <w:style w:type="numbering" w:default="1" w:styleId="NoList">
+  <w:style w:type="numbering" w:default="1" w:styleId="Semlista">
     <w:name w:val="No List"/>
     <w:uiPriority w:val="99"/>
     <w:semiHidden/>
@@ -1896,13 +2148,13 @@
     <w:name w:val="Normal"/>
     <w:qFormat/>
   </w:style>
-  <w:style w:type="character" w:default="1" w:styleId="DefaultParagraphFont">
+  <w:style w:type="character" w:default="1" w:styleId="Fontepargpadro">
     <w:name w:val="Default Paragraph Font"/>
     <w:uiPriority w:val="1"/>
     <w:semiHidden/>
     <w:unhideWhenUsed/>
   </w:style>
-  <w:style w:type="table" w:default="1" w:styleId="TableNormal">
+  <w:style w:type="table" w:default="1" w:styleId="Tabelanormal">
     <w:name w:val="Normal Table"/>
     <w:uiPriority w:val="99"/>
     <w:semiHidden/>
@@ -1917,7 +2169,7 @@
       </w:tblCellMar>
     </w:tblPr>
   </w:style>
-  <w:style w:type="numbering" w:default="1" w:styleId="NoList">
+  <w:style w:type="numbering" w:default="1" w:styleId="Semlista">
     <w:name w:val="No List"/>
     <w:uiPriority w:val="99"/>
     <w:semiHidden/>

</xml_diff>

<commit_message>
Engenharia - Criação casos de teste UC06
</commit_message>
<xml_diff>
--- a/Engenharia/Casos de Testes/User Stories com padrão US/US06 Submeter Pre Avaliacao - Casos de Teste Gerenciamento Pampatec.docx
+++ b/Engenharia/Casos de Testes/User Stories com padrão US/US06 Submeter Pre Avaliacao - Casos de Teste Gerenciamento Pampatec.docx
@@ -1034,8 +1034,6 @@
               </w:rPr>
               <w:t>Aprovado</w:t>
             </w:r>
-            <w:bookmarkStart w:id="0" w:name="_GoBack"/>
-            <w:bookmarkEnd w:id="0"/>
           </w:p>
         </w:tc>
       </w:tr>
@@ -1377,48 +1375,6 @@
                 <w:lang w:val="pt-BR"/>
               </w:rPr>
             </w:pPr>
-            <w:r>
-              <w:rPr>
-                <w:rFonts w:ascii="Calibri" w:eastAsia="Calibri" w:hAnsi="Calibri" w:cs="Calibri"/>
-                <w:highlight w:val="green"/>
-                <w:lang w:val="pt-BR"/>
-              </w:rPr>
-              <w:t>Aprovado</w:t>
-            </w:r>
-          </w:p>
-          <w:p>
-            <w:pPr>
-              <w:rPr>
-                <w:rFonts w:ascii="Calibri" w:eastAsia="Calibri" w:hAnsi="Calibri" w:cs="Calibri"/>
-                <w:highlight w:val="green"/>
-                <w:lang w:val="pt-BR"/>
-              </w:rPr>
-            </w:pPr>
-            <w:r>
-              <w:rPr>
-                <w:rFonts w:ascii="Calibri" w:eastAsia="Calibri" w:hAnsi="Calibri" w:cs="Calibri"/>
-                <w:highlight w:val="green"/>
-                <w:lang w:val="pt-BR"/>
-              </w:rPr>
-              <w:t>Aprovado</w:t>
-            </w:r>
-          </w:p>
-          <w:p>
-            <w:pPr>
-              <w:rPr>
-                <w:rFonts w:ascii="Calibri" w:eastAsia="Calibri" w:hAnsi="Calibri" w:cs="Calibri"/>
-                <w:highlight w:val="green"/>
-                <w:lang w:val="pt-BR"/>
-              </w:rPr>
-            </w:pPr>
-            <w:r>
-              <w:rPr>
-                <w:rFonts w:ascii="Calibri" w:eastAsia="Calibri" w:hAnsi="Calibri" w:cs="Calibri"/>
-                <w:highlight w:val="green"/>
-                <w:lang w:val="pt-BR"/>
-              </w:rPr>
-              <w:t>aprovado</w:t>
-            </w:r>
           </w:p>
         </w:tc>
       </w:tr>
@@ -1450,6 +1406,16 @@
                 <w:lang w:val="pt-BR"/>
               </w:rPr>
             </w:pPr>
+            <w:proofErr w:type="gramStart"/>
+            <w:r>
+              <w:rPr>
+                <w:rFonts w:ascii="Calibri" w:eastAsia="Calibri" w:hAnsi="Calibri" w:cs="Calibri"/>
+                <w:b/>
+                <w:lang w:val="pt-BR"/>
+              </w:rPr>
+              <w:t>8</w:t>
+            </w:r>
+            <w:proofErr w:type="gramEnd"/>
           </w:p>
         </w:tc>
         <w:tc>
@@ -1475,6 +1441,41 @@
                 <w:lang w:val="pt-BR"/>
               </w:rPr>
             </w:pPr>
+            <w:r>
+              <w:rPr>
+                <w:rFonts w:ascii="Calibri" w:eastAsia="Calibri" w:hAnsi="Calibri" w:cs="Calibri"/>
+                <w:b/>
+                <w:lang w:val="pt-BR"/>
+              </w:rPr>
+              <w:t xml:space="preserve">Gerente seleciona um dos radio </w:t>
+            </w:r>
+            <w:proofErr w:type="spellStart"/>
+            <w:r>
+              <w:rPr>
+                <w:rFonts w:ascii="Calibri" w:eastAsia="Calibri" w:hAnsi="Calibri" w:cs="Calibri"/>
+                <w:b/>
+                <w:lang w:val="pt-BR"/>
+              </w:rPr>
+              <w:t>buttons</w:t>
+            </w:r>
+            <w:proofErr w:type="spellEnd"/>
+            <w:r>
+              <w:rPr>
+                <w:rFonts w:ascii="Calibri" w:eastAsia="Calibri" w:hAnsi="Calibri" w:cs="Calibri"/>
+                <w:b/>
+                <w:lang w:val="pt-BR"/>
+              </w:rPr>
+              <w:t xml:space="preserve"> na aba terminar avaliação. </w:t>
+            </w:r>
+            <w:r>
+              <w:rPr>
+                <w:rFonts w:ascii="Calibri" w:eastAsia="Calibri" w:hAnsi="Calibri" w:cs="Calibri"/>
+                <w:b/>
+                <w:lang w:val="pt-BR"/>
+              </w:rPr>
+              <w:lastRenderedPageBreak/>
+              <w:t>sai do plano, não finalizando ele.</w:t>
+            </w:r>
           </w:p>
         </w:tc>
         <w:tc>
@@ -1499,6 +1500,257 @@
                 <w:lang w:val="pt-BR"/>
               </w:rPr>
             </w:pPr>
+            <w:r>
+              <w:rPr>
+                <w:rFonts w:ascii="Calibri" w:eastAsia="Calibri" w:hAnsi="Calibri" w:cs="Calibri"/>
+                <w:lang w:val="pt-BR"/>
+              </w:rPr>
+              <w:lastRenderedPageBreak/>
+              <w:t>Ao voltar ao plano</w:t>
+            </w:r>
+            <w:r>
+              <w:rPr>
+                <w:rFonts w:ascii="Calibri" w:eastAsia="Calibri" w:hAnsi="Calibri" w:cs="Calibri"/>
+                <w:lang w:val="pt-BR"/>
+              </w:rPr>
+              <w:t>,</w:t>
+            </w:r>
+            <w:r>
+              <w:rPr>
+                <w:rFonts w:ascii="Calibri" w:eastAsia="Calibri" w:hAnsi="Calibri" w:cs="Calibri"/>
+                <w:lang w:val="pt-BR"/>
+              </w:rPr>
+              <w:t xml:space="preserve"> o botão de radio </w:t>
+            </w:r>
+            <w:proofErr w:type="spellStart"/>
+            <w:proofErr w:type="gramStart"/>
+            <w:r>
+              <w:rPr>
+                <w:rFonts w:ascii="Calibri" w:eastAsia="Calibri" w:hAnsi="Calibri" w:cs="Calibri"/>
+                <w:lang w:val="pt-BR"/>
+              </w:rPr>
+              <w:t>button</w:t>
+            </w:r>
+            <w:proofErr w:type="spellEnd"/>
+            <w:proofErr w:type="gramEnd"/>
+            <w:r>
+              <w:rPr>
+                <w:rFonts w:ascii="Calibri" w:eastAsia="Calibri" w:hAnsi="Calibri" w:cs="Calibri"/>
+                <w:lang w:val="pt-BR"/>
+              </w:rPr>
+              <w:t xml:space="preserve"> deve estar preenchido conforme o valor </w:t>
+            </w:r>
+            <w:r>
+              <w:rPr>
+                <w:rFonts w:ascii="Calibri" w:eastAsia="Calibri" w:hAnsi="Calibri" w:cs="Calibri"/>
+                <w:lang w:val="pt-BR"/>
+              </w:rPr>
+              <w:lastRenderedPageBreak/>
+              <w:t>recebido anteriormente.</w:t>
+            </w:r>
+          </w:p>
+        </w:tc>
+        <w:tc>
+          <w:tcPr>
+            <w:tcW w:w="1788" w:type="dxa"/>
+            <w:tcBorders>
+              <w:top w:val="single" w:sz="4" w:space="0" w:color="000000"/>
+              <w:left w:val="single" w:sz="4" w:space="0" w:color="000000"/>
+              <w:bottom w:val="single" w:sz="4" w:space="0" w:color="000000"/>
+              <w:right w:val="single" w:sz="4" w:space="0" w:color="000000"/>
+            </w:tcBorders>
+            <w:shd w:val="clear" w:color="000000" w:fill="FFFFFF"/>
+            <w:tcMar>
+              <w:left w:w="108" w:type="dxa"/>
+              <w:right w:w="108" w:type="dxa"/>
+            </w:tcMar>
+          </w:tcPr>
+          <w:p>
+            <w:pPr>
+              <w:rPr>
+                <w:rFonts w:ascii="Calibri" w:eastAsia="Calibri" w:hAnsi="Calibri" w:cs="Calibri"/>
+                <w:lang w:val="pt-BR"/>
+              </w:rPr>
+            </w:pPr>
+          </w:p>
+        </w:tc>
+      </w:tr>
+      <w:tr>
+        <w:trPr>
+          <w:trHeight w:val="1"/>
+        </w:trPr>
+        <w:tc>
+          <w:tcPr>
+            <w:tcW w:w="589" w:type="dxa"/>
+            <w:tcBorders>
+              <w:top w:val="single" w:sz="4" w:space="0" w:color="000000"/>
+              <w:left w:val="single" w:sz="4" w:space="0" w:color="000000"/>
+              <w:bottom w:val="single" w:sz="4" w:space="0" w:color="000000"/>
+              <w:right w:val="single" w:sz="4" w:space="0" w:color="000000"/>
+            </w:tcBorders>
+            <w:shd w:val="clear" w:color="000000" w:fill="FFFFFF"/>
+            <w:tcMar>
+              <w:left w:w="108" w:type="dxa"/>
+              <w:right w:w="108" w:type="dxa"/>
+            </w:tcMar>
+          </w:tcPr>
+          <w:p>
+            <w:pPr>
+              <w:jc w:val="center"/>
+              <w:rPr>
+                <w:rFonts w:ascii="Calibri" w:eastAsia="Calibri" w:hAnsi="Calibri" w:cs="Calibri"/>
+                <w:b/>
+                <w:lang w:val="pt-BR"/>
+              </w:rPr>
+            </w:pPr>
+            <w:proofErr w:type="gramStart"/>
+            <w:r>
+              <w:rPr>
+                <w:rFonts w:ascii="Calibri" w:eastAsia="Calibri" w:hAnsi="Calibri" w:cs="Calibri"/>
+                <w:b/>
+                <w:lang w:val="pt-BR"/>
+              </w:rPr>
+              <w:lastRenderedPageBreak/>
+              <w:t>9</w:t>
+            </w:r>
+            <w:proofErr w:type="gramEnd"/>
+          </w:p>
+        </w:tc>
+        <w:tc>
+          <w:tcPr>
+            <w:tcW w:w="3611" w:type="dxa"/>
+            <w:tcBorders>
+              <w:top w:val="single" w:sz="4" w:space="0" w:color="000000"/>
+              <w:left w:val="single" w:sz="4" w:space="0" w:color="000000"/>
+              <w:bottom w:val="single" w:sz="4" w:space="0" w:color="000000"/>
+              <w:right w:val="single" w:sz="4" w:space="0" w:color="000000"/>
+            </w:tcBorders>
+            <w:shd w:val="clear" w:color="000000" w:fill="FFFFFF"/>
+            <w:tcMar>
+              <w:left w:w="108" w:type="dxa"/>
+              <w:right w:w="108" w:type="dxa"/>
+            </w:tcMar>
+          </w:tcPr>
+          <w:p>
+            <w:pPr>
+              <w:rPr>
+                <w:rFonts w:ascii="Calibri" w:eastAsia="Calibri" w:hAnsi="Calibri" w:cs="Calibri"/>
+                <w:b/>
+                <w:lang w:val="pt-BR"/>
+              </w:rPr>
+            </w:pPr>
+            <w:r>
+              <w:rPr>
+                <w:rFonts w:ascii="Calibri" w:eastAsia="Calibri" w:hAnsi="Calibri" w:cs="Calibri"/>
+                <w:b/>
+                <w:lang w:val="pt-BR"/>
+              </w:rPr>
+              <w:t xml:space="preserve">Gerente seleciona um radio </w:t>
+            </w:r>
+            <w:proofErr w:type="spellStart"/>
+            <w:proofErr w:type="gramStart"/>
+            <w:r>
+              <w:rPr>
+                <w:rFonts w:ascii="Calibri" w:eastAsia="Calibri" w:hAnsi="Calibri" w:cs="Calibri"/>
+                <w:b/>
+                <w:lang w:val="pt-BR"/>
+              </w:rPr>
+              <w:t>button</w:t>
+            </w:r>
+            <w:proofErr w:type="spellEnd"/>
+            <w:proofErr w:type="gramEnd"/>
+            <w:r>
+              <w:rPr>
+                <w:rFonts w:ascii="Calibri" w:eastAsia="Calibri" w:hAnsi="Calibri" w:cs="Calibri"/>
+                <w:b/>
+                <w:lang w:val="pt-BR"/>
+              </w:rPr>
+              <w:t xml:space="preserve"> na aba terminar avaliação.</w:t>
+            </w:r>
+          </w:p>
+        </w:tc>
+        <w:tc>
+          <w:tcPr>
+            <w:tcW w:w="3156" w:type="dxa"/>
+            <w:tcBorders>
+              <w:top w:val="single" w:sz="4" w:space="0" w:color="000000"/>
+              <w:left w:val="single" w:sz="4" w:space="0" w:color="000000"/>
+              <w:bottom w:val="single" w:sz="4" w:space="0" w:color="000000"/>
+              <w:right w:val="single" w:sz="4" w:space="0" w:color="000000"/>
+            </w:tcBorders>
+            <w:shd w:val="clear" w:color="000000" w:fill="FFFFFF"/>
+            <w:tcMar>
+              <w:left w:w="108" w:type="dxa"/>
+              <w:right w:w="108" w:type="dxa"/>
+            </w:tcMar>
+          </w:tcPr>
+          <w:p>
+            <w:pPr>
+              <w:rPr>
+                <w:rFonts w:ascii="Calibri" w:eastAsia="Calibri" w:hAnsi="Calibri" w:cs="Calibri"/>
+                <w:lang w:val="pt-BR"/>
+              </w:rPr>
+            </w:pPr>
+            <w:r>
+              <w:rPr>
+                <w:rFonts w:ascii="Calibri" w:eastAsia="Calibri" w:hAnsi="Calibri" w:cs="Calibri"/>
+                <w:lang w:val="pt-BR"/>
+              </w:rPr>
+              <w:t>Ao voltar ao plano</w:t>
+            </w:r>
+            <w:r>
+              <w:rPr>
+                <w:rFonts w:ascii="Calibri" w:eastAsia="Calibri" w:hAnsi="Calibri" w:cs="Calibri"/>
+                <w:lang w:val="pt-BR"/>
+              </w:rPr>
+              <w:t>,</w:t>
+            </w:r>
+            <w:r>
+              <w:rPr>
+                <w:rFonts w:ascii="Calibri" w:eastAsia="Calibri" w:hAnsi="Calibri" w:cs="Calibri"/>
+                <w:lang w:val="pt-BR"/>
+              </w:rPr>
+              <w:t xml:space="preserve"> </w:t>
+            </w:r>
+            <w:proofErr w:type="gramStart"/>
+            <w:r>
+              <w:rPr>
+                <w:rFonts w:ascii="Calibri" w:eastAsia="Calibri" w:hAnsi="Calibri" w:cs="Calibri"/>
+                <w:lang w:val="pt-BR"/>
+              </w:rPr>
+              <w:t>a</w:t>
+            </w:r>
+            <w:proofErr w:type="gramEnd"/>
+            <w:r>
+              <w:rPr>
+                <w:rFonts w:ascii="Calibri" w:eastAsia="Calibri" w:hAnsi="Calibri" w:cs="Calibri"/>
+                <w:lang w:val="pt-BR"/>
+              </w:rPr>
+              <w:t xml:space="preserve"> mensagem do campo</w:t>
+            </w:r>
+            <w:r>
+              <w:rPr>
+                <w:rFonts w:ascii="Calibri" w:eastAsia="Calibri" w:hAnsi="Calibri" w:cs="Calibri"/>
+                <w:lang w:val="pt-BR"/>
+              </w:rPr>
+              <w:t xml:space="preserve"> observações deve vir preenchida</w:t>
+            </w:r>
+            <w:r>
+              <w:rPr>
+                <w:rFonts w:ascii="Calibri" w:eastAsia="Calibri" w:hAnsi="Calibri" w:cs="Calibri"/>
+                <w:lang w:val="pt-BR"/>
+              </w:rPr>
+              <w:t xml:space="preserve"> com a mensagem padrão conforme o botão marcado</w:t>
+            </w:r>
+            <w:r>
+              <w:rPr>
+                <w:rFonts w:ascii="Calibri" w:eastAsia="Calibri" w:hAnsi="Calibri" w:cs="Calibri"/>
+                <w:lang w:val="pt-BR"/>
+              </w:rPr>
+              <w:t>anteriormente.</w:t>
+            </w:r>
+            <w:bookmarkStart w:id="0" w:name="_GoBack"/>
+            <w:bookmarkEnd w:id="0"/>
           </w:p>
         </w:tc>
         <w:tc>
@@ -1706,13 +1958,13 @@
     <w:name w:val="Normal"/>
     <w:qFormat/>
   </w:style>
-  <w:style w:type="character" w:default="1" w:styleId="DefaultParagraphFont">
+  <w:style w:type="character" w:default="1" w:styleId="Fontepargpadro">
     <w:name w:val="Default Paragraph Font"/>
     <w:uiPriority w:val="1"/>
     <w:semiHidden/>
     <w:unhideWhenUsed/>
   </w:style>
-  <w:style w:type="table" w:default="1" w:styleId="TableNormal">
+  <w:style w:type="table" w:default="1" w:styleId="Tabelanormal">
     <w:name w:val="Normal Table"/>
     <w:uiPriority w:val="99"/>
     <w:semiHidden/>
@@ -1727,7 +1979,7 @@
       </w:tblCellMar>
     </w:tblPr>
   </w:style>
-  <w:style w:type="numbering" w:default="1" w:styleId="NoList">
+  <w:style w:type="numbering" w:default="1" w:styleId="Semlista">
     <w:name w:val="No List"/>
     <w:uiPriority w:val="99"/>
     <w:semiHidden/>
@@ -1896,13 +2148,13 @@
     <w:name w:val="Normal"/>
     <w:qFormat/>
   </w:style>
-  <w:style w:type="character" w:default="1" w:styleId="DefaultParagraphFont">
+  <w:style w:type="character" w:default="1" w:styleId="Fontepargpadro">
     <w:name w:val="Default Paragraph Font"/>
     <w:uiPriority w:val="1"/>
     <w:semiHidden/>
     <w:unhideWhenUsed/>
   </w:style>
-  <w:style w:type="table" w:default="1" w:styleId="TableNormal">
+  <w:style w:type="table" w:default="1" w:styleId="Tabelanormal">
     <w:name w:val="Normal Table"/>
     <w:uiPriority w:val="99"/>
     <w:semiHidden/>
@@ -1917,7 +2169,7 @@
       </w:tblCellMar>
     </w:tblPr>
   </w:style>
-  <w:style w:type="numbering" w:default="1" w:styleId="NoList">
+  <w:style w:type="numbering" w:default="1" w:styleId="Semlista">
     <w:name w:val="No List"/>
     <w:uiPriority w:val="99"/>
     <w:semiHidden/>

</xml_diff>

<commit_message>
Engenharia - Re-execução dos casos de Teste "Submeter pré-avaliação"
</commit_message>
<xml_diff>
--- a/Engenharia/Casos de Testes/User Stories com padrão US/US06 Submeter Pre Avaliacao - Casos de Teste Gerenciamento Pampatec.docx
+++ b/Engenharia/Casos de Testes/User Stories com padrão US/US06 Submeter Pre Avaliacao - Casos de Teste Gerenciamento Pampatec.docx
@@ -16,7 +16,7 @@
         <w:gridCol w:w="589"/>
         <w:gridCol w:w="3611"/>
         <w:gridCol w:w="3156"/>
-        <w:gridCol w:w="1788"/>
+        <w:gridCol w:w="1726"/>
       </w:tblGrid>
       <w:tr>
         <w:trPr>
@@ -24,7 +24,7 @@
         </w:trPr>
         <w:tc>
           <w:tcPr>
-            <w:tcW w:w="9144" w:type="dxa"/>
+            <w:tcW w:w="9082" w:type="dxa"/>
             <w:gridSpan w:val="4"/>
             <w:tcBorders>
               <w:top w:val="single" w:sz="4" w:space="0" w:color="000000"/>
@@ -82,6 +82,15 @@
                 <w:lang w:val="pt-BR"/>
               </w:rPr>
               <w:t xml:space="preserve"> 14/04 Terceira bateria de testes</w:t>
+            </w:r>
+            <w:r>
+              <w:rPr>
+                <w:rFonts w:ascii="Calibri" w:eastAsia="Calibri" w:hAnsi="Calibri" w:cs="Calibri"/>
+                <w:b/>
+                <w:sz w:val="30"/>
+                <w:lang w:val="pt-BR"/>
+              </w:rPr>
+              <w:t>. 11/05 Quarta bateria de testes.</w:t>
             </w:r>
           </w:p>
         </w:tc>
@@ -92,7 +101,7 @@
         </w:trPr>
         <w:tc>
           <w:tcPr>
-            <w:tcW w:w="9144" w:type="dxa"/>
+            <w:tcW w:w="9082" w:type="dxa"/>
             <w:gridSpan w:val="4"/>
             <w:tcBorders>
               <w:top w:val="single" w:sz="4" w:space="0" w:color="000000"/>
@@ -209,8 +218,33 @@
                 <w:i/>
                 <w:sz w:val="26"/>
               </w:rPr>
-              <w:t xml:space="preserve"> de </w:t>
-            </w:r>
+              <w:t xml:space="preserve"> de entrada:</w:t>
+            </w:r>
+          </w:p>
+        </w:tc>
+        <w:tc>
+          <w:tcPr>
+            <w:tcW w:w="3156" w:type="dxa"/>
+            <w:tcBorders>
+              <w:top w:val="single" w:sz="4" w:space="0" w:color="000000"/>
+              <w:left w:val="single" w:sz="4" w:space="0" w:color="000000"/>
+              <w:bottom w:val="single" w:sz="4" w:space="0" w:color="000000"/>
+              <w:right w:val="single" w:sz="4" w:space="0" w:color="000000"/>
+            </w:tcBorders>
+            <w:shd w:val="clear" w:color="000000" w:fill="FFFFFF"/>
+            <w:tcMar>
+              <w:left w:w="108" w:type="dxa"/>
+              <w:right w:w="108" w:type="dxa"/>
+            </w:tcMar>
+          </w:tcPr>
+          <w:p>
+            <w:pPr>
+              <w:spacing w:after="160" w:line="256" w:lineRule="auto"/>
+              <w:jc w:val="center"/>
+              <w:rPr>
+                <w:rFonts w:ascii="Calibri" w:eastAsia="Calibri" w:hAnsi="Calibri" w:cs="Calibri"/>
+              </w:rPr>
+            </w:pPr>
             <w:proofErr w:type="spellStart"/>
             <w:r>
               <w:rPr>
@@ -218,7 +252,7 @@
                 <w:i/>
                 <w:sz w:val="26"/>
               </w:rPr>
-              <w:t>entrada</w:t>
+              <w:t>Valores</w:t>
             </w:r>
             <w:proofErr w:type="spellEnd"/>
             <w:r>
@@ -227,33 +261,8 @@
                 <w:i/>
                 <w:sz w:val="26"/>
               </w:rPr>
-              <w:t>:</w:t>
-            </w:r>
-          </w:p>
-        </w:tc>
-        <w:tc>
-          <w:tcPr>
-            <w:tcW w:w="3156" w:type="dxa"/>
-            <w:tcBorders>
-              <w:top w:val="single" w:sz="4" w:space="0" w:color="000000"/>
-              <w:left w:val="single" w:sz="4" w:space="0" w:color="000000"/>
-              <w:bottom w:val="single" w:sz="4" w:space="0" w:color="000000"/>
-              <w:right w:val="single" w:sz="4" w:space="0" w:color="000000"/>
-            </w:tcBorders>
-            <w:shd w:val="clear" w:color="000000" w:fill="FFFFFF"/>
-            <w:tcMar>
-              <w:left w:w="108" w:type="dxa"/>
-              <w:right w:w="108" w:type="dxa"/>
-            </w:tcMar>
-          </w:tcPr>
-          <w:p>
-            <w:pPr>
-              <w:spacing w:after="160" w:line="256" w:lineRule="auto"/>
-              <w:jc w:val="center"/>
-              <w:rPr>
-                <w:rFonts w:ascii="Calibri" w:eastAsia="Calibri" w:hAnsi="Calibri" w:cs="Calibri"/>
-              </w:rPr>
-            </w:pPr>
+              <w:t xml:space="preserve"> de </w:t>
+            </w:r>
             <w:proofErr w:type="spellStart"/>
             <w:r>
               <w:rPr>
@@ -261,7 +270,7 @@
                 <w:i/>
                 <w:sz w:val="26"/>
               </w:rPr>
-              <w:t>Valores</w:t>
+              <w:t>Saída</w:t>
             </w:r>
             <w:proofErr w:type="spellEnd"/>
             <w:r>
@@ -270,7 +279,7 @@
                 <w:i/>
                 <w:sz w:val="26"/>
               </w:rPr>
-              <w:t xml:space="preserve"> de </w:t>
+              <w:t xml:space="preserve"> </w:t>
             </w:r>
             <w:proofErr w:type="spellStart"/>
             <w:r>
@@ -279,7 +288,7 @@
                 <w:i/>
                 <w:sz w:val="26"/>
               </w:rPr>
-              <w:t>Saída</w:t>
+              <w:t>esperados</w:t>
             </w:r>
             <w:proofErr w:type="spellEnd"/>
             <w:r>
@@ -288,31 +297,13 @@
                 <w:i/>
                 <w:sz w:val="26"/>
               </w:rPr>
-              <w:t xml:space="preserve"> </w:t>
-            </w:r>
-            <w:proofErr w:type="spellStart"/>
-            <w:r>
-              <w:rPr>
-                <w:rFonts w:ascii="Calibri" w:eastAsia="Calibri" w:hAnsi="Calibri" w:cs="Calibri"/>
-                <w:i/>
-                <w:sz w:val="26"/>
-              </w:rPr>
-              <w:t>esperados</w:t>
-            </w:r>
-            <w:proofErr w:type="spellEnd"/>
-            <w:r>
-              <w:rPr>
-                <w:rFonts w:ascii="Calibri" w:eastAsia="Calibri" w:hAnsi="Calibri" w:cs="Calibri"/>
-                <w:i/>
-                <w:sz w:val="26"/>
-              </w:rPr>
               <w:t>;</w:t>
             </w:r>
           </w:p>
         </w:tc>
         <w:tc>
           <w:tcPr>
-            <w:tcW w:w="1788" w:type="dxa"/>
+            <w:tcW w:w="1726" w:type="dxa"/>
             <w:tcBorders>
               <w:top w:val="single" w:sz="4" w:space="0" w:color="000000"/>
               <w:left w:val="single" w:sz="4" w:space="0" w:color="000000"/>
@@ -456,7 +447,7 @@
         </w:tc>
         <w:tc>
           <w:tcPr>
-            <w:tcW w:w="1788" w:type="dxa"/>
+            <w:tcW w:w="1726" w:type="dxa"/>
             <w:tcBorders>
               <w:top w:val="single" w:sz="4" w:space="0" w:color="000000"/>
               <w:left w:val="single" w:sz="4" w:space="0" w:color="000000"/>
@@ -515,6 +506,35 @@
                 <w:lang w:val="pt-BR"/>
               </w:rPr>
             </w:pPr>
+            <w:r>
+              <w:rPr>
+                <w:rFonts w:ascii="Calibri" w:eastAsia="Calibri" w:hAnsi="Calibri" w:cs="Calibri"/>
+                <w:highlight w:val="green"/>
+                <w:lang w:val="pt-BR"/>
+              </w:rPr>
+              <w:t>Aprovado</w:t>
+            </w:r>
+          </w:p>
+          <w:p>
+            <w:pPr>
+              <w:pBdr>
+                <w:top w:val="single" w:sz="6" w:space="1" w:color="auto"/>
+                <w:bottom w:val="single" w:sz="6" w:space="1" w:color="auto"/>
+              </w:pBdr>
+              <w:rPr>
+                <w:rFonts w:ascii="Calibri" w:eastAsia="Calibri" w:hAnsi="Calibri" w:cs="Calibri"/>
+                <w:highlight w:val="green"/>
+                <w:lang w:val="pt-BR"/>
+              </w:rPr>
+            </w:pPr>
+            <w:r>
+              <w:rPr>
+                <w:rFonts w:ascii="Calibri" w:eastAsia="Calibri" w:hAnsi="Calibri" w:cs="Calibri"/>
+                <w:highlight w:val="green"/>
+                <w:lang w:val="pt-BR"/>
+              </w:rPr>
+              <w:t xml:space="preserve">4ª </w:t>
+            </w:r>
             <w:r>
               <w:rPr>
                 <w:rFonts w:ascii="Calibri" w:eastAsia="Calibri" w:hAnsi="Calibri" w:cs="Calibri"/>
@@ -628,7 +648,7 @@
         </w:tc>
         <w:tc>
           <w:tcPr>
-            <w:tcW w:w="1788" w:type="dxa"/>
+            <w:tcW w:w="1726" w:type="dxa"/>
             <w:tcBorders>
               <w:top w:val="single" w:sz="4" w:space="0" w:color="000000"/>
               <w:left w:val="single" w:sz="4" w:space="0" w:color="000000"/>
@@ -687,6 +707,35 @@
                 <w:lang w:val="pt-BR"/>
               </w:rPr>
             </w:pPr>
+            <w:r>
+              <w:rPr>
+                <w:rFonts w:ascii="Calibri" w:eastAsia="Calibri" w:hAnsi="Calibri" w:cs="Calibri"/>
+                <w:highlight w:val="green"/>
+                <w:lang w:val="pt-BR"/>
+              </w:rPr>
+              <w:t>Aprovado</w:t>
+            </w:r>
+          </w:p>
+          <w:p>
+            <w:pPr>
+              <w:pBdr>
+                <w:top w:val="single" w:sz="6" w:space="1" w:color="auto"/>
+                <w:bottom w:val="single" w:sz="6" w:space="1" w:color="auto"/>
+              </w:pBdr>
+              <w:rPr>
+                <w:rFonts w:ascii="Calibri" w:eastAsia="Calibri" w:hAnsi="Calibri" w:cs="Calibri"/>
+                <w:highlight w:val="green"/>
+                <w:lang w:val="pt-BR"/>
+              </w:rPr>
+            </w:pPr>
+            <w:r>
+              <w:rPr>
+                <w:rFonts w:ascii="Calibri" w:eastAsia="Calibri" w:hAnsi="Calibri" w:cs="Calibri"/>
+                <w:highlight w:val="green"/>
+                <w:lang w:val="pt-BR"/>
+              </w:rPr>
+              <w:t xml:space="preserve">4ª </w:t>
+            </w:r>
             <w:r>
               <w:rPr>
                 <w:rFonts w:ascii="Calibri" w:eastAsia="Calibri" w:hAnsi="Calibri" w:cs="Calibri"/>
@@ -800,7 +849,7 @@
         </w:tc>
         <w:tc>
           <w:tcPr>
-            <w:tcW w:w="1788" w:type="dxa"/>
+            <w:tcW w:w="1726" w:type="dxa"/>
             <w:tcBorders>
               <w:top w:val="single" w:sz="4" w:space="0" w:color="000000"/>
               <w:left w:val="single" w:sz="4" w:space="0" w:color="000000"/>
@@ -874,12 +923,32 @@
           </w:p>
           <w:p>
             <w:pPr>
-              <w:rPr>
-                <w:rFonts w:ascii="Calibri" w:eastAsia="Calibri" w:hAnsi="Calibri" w:cs="Calibri"/>
-                <w:highlight w:val="green"/>
-                <w:lang w:val="pt-BR"/>
-              </w:rPr>
-            </w:pPr>
+              <w:pBdr>
+                <w:top w:val="single" w:sz="6" w:space="1" w:color="auto"/>
+                <w:bottom w:val="single" w:sz="6" w:space="1" w:color="auto"/>
+              </w:pBdr>
+              <w:rPr>
+                <w:rFonts w:ascii="Calibri" w:eastAsia="Calibri" w:hAnsi="Calibri" w:cs="Calibri"/>
+                <w:highlight w:val="green"/>
+                <w:lang w:val="pt-BR"/>
+              </w:rPr>
+            </w:pPr>
+            <w:r>
+              <w:rPr>
+                <w:rFonts w:ascii="Calibri" w:eastAsia="Calibri" w:hAnsi="Calibri" w:cs="Calibri"/>
+                <w:highlight w:val="green"/>
+                <w:lang w:val="pt-BR"/>
+              </w:rPr>
+              <w:t xml:space="preserve">4ª </w:t>
+            </w:r>
+            <w:r>
+              <w:rPr>
+                <w:rFonts w:ascii="Calibri" w:eastAsia="Calibri" w:hAnsi="Calibri" w:cs="Calibri"/>
+                <w:highlight w:val="green"/>
+                <w:lang w:val="pt-BR"/>
+              </w:rPr>
+              <w:t>Aprovado</w:t>
+            </w:r>
           </w:p>
         </w:tc>
       </w:tr>
@@ -985,7 +1054,7 @@
         </w:tc>
         <w:tc>
           <w:tcPr>
-            <w:tcW w:w="1788" w:type="dxa"/>
+            <w:tcW w:w="1726" w:type="dxa"/>
             <w:tcBorders>
               <w:top w:val="single" w:sz="4" w:space="0" w:color="000000"/>
               <w:left w:val="single" w:sz="4" w:space="0" w:color="000000"/>
@@ -1026,6 +1095,35 @@
                 <w:lang w:val="pt-BR"/>
               </w:rPr>
             </w:pPr>
+            <w:r>
+              <w:rPr>
+                <w:rFonts w:ascii="Calibri" w:eastAsia="Calibri" w:hAnsi="Calibri" w:cs="Calibri"/>
+                <w:highlight w:val="green"/>
+                <w:lang w:val="pt-BR"/>
+              </w:rPr>
+              <w:t>Aprovado</w:t>
+            </w:r>
+          </w:p>
+          <w:p>
+            <w:pPr>
+              <w:pBdr>
+                <w:top w:val="single" w:sz="6" w:space="1" w:color="auto"/>
+                <w:bottom w:val="single" w:sz="6" w:space="1" w:color="auto"/>
+              </w:pBdr>
+              <w:rPr>
+                <w:rFonts w:ascii="Calibri" w:eastAsia="Calibri" w:hAnsi="Calibri" w:cs="Calibri"/>
+                <w:highlight w:val="green"/>
+                <w:lang w:val="pt-BR"/>
+              </w:rPr>
+            </w:pPr>
+            <w:r>
+              <w:rPr>
+                <w:rFonts w:ascii="Calibri" w:eastAsia="Calibri" w:hAnsi="Calibri" w:cs="Calibri"/>
+                <w:highlight w:val="green"/>
+                <w:lang w:val="pt-BR"/>
+              </w:rPr>
+              <w:t xml:space="preserve">4ª </w:t>
+            </w:r>
             <w:r>
               <w:rPr>
                 <w:rFonts w:ascii="Calibri" w:eastAsia="Calibri" w:hAnsi="Calibri" w:cs="Calibri"/>
@@ -1157,7 +1255,7 @@
         </w:tc>
         <w:tc>
           <w:tcPr>
-            <w:tcW w:w="1788" w:type="dxa"/>
+            <w:tcW w:w="1726" w:type="dxa"/>
             <w:tcBorders>
               <w:top w:val="single" w:sz="4" w:space="0" w:color="000000"/>
               <w:left w:val="single" w:sz="4" w:space="0" w:color="000000"/>
@@ -1221,24 +1319,40 @@
                 <w:highlight w:val="green"/>
                 <w:lang w:val="pt-BR"/>
               </w:rPr>
-              <w:t>aprovado</w:t>
-            </w:r>
-          </w:p>
-          <w:p>
-            <w:pPr>
-              <w:rPr>
-                <w:rFonts w:ascii="Calibri" w:eastAsia="Calibri" w:hAnsi="Calibri" w:cs="Calibri"/>
-                <w:highlight w:val="green"/>
-                <w:lang w:val="pt-BR"/>
-              </w:rPr>
-            </w:pPr>
-            <w:r>
-              <w:rPr>
-                <w:rFonts w:ascii="Calibri" w:eastAsia="Calibri" w:hAnsi="Calibri" w:cs="Calibri"/>
-                <w:highlight w:val="green"/>
-                <w:lang w:val="pt-BR"/>
-              </w:rPr>
-              <w:t xml:space="preserve">  </w:t>
+              <w:t>A</w:t>
+            </w:r>
+            <w:r>
+              <w:rPr>
+                <w:rFonts w:ascii="Calibri" w:eastAsia="Calibri" w:hAnsi="Calibri" w:cs="Calibri"/>
+                <w:highlight w:val="green"/>
+                <w:lang w:val="pt-BR"/>
+              </w:rPr>
+              <w:t>provado</w:t>
+            </w:r>
+          </w:p>
+          <w:p>
+            <w:pPr>
+              <w:rPr>
+                <w:rFonts w:ascii="Calibri" w:eastAsia="Calibri" w:hAnsi="Calibri" w:cs="Calibri"/>
+                <w:highlight w:val="green"/>
+                <w:lang w:val="pt-BR"/>
+              </w:rPr>
+            </w:pPr>
+            <w:r>
+              <w:rPr>
+                <w:rFonts w:ascii="Calibri" w:eastAsia="Calibri" w:hAnsi="Calibri" w:cs="Calibri"/>
+                <w:highlight w:val="green"/>
+                <w:lang w:val="pt-BR"/>
+              </w:rPr>
+              <w:t xml:space="preserve">4ª </w:t>
+            </w:r>
+            <w:r>
+              <w:rPr>
+                <w:rFonts w:ascii="Calibri" w:eastAsia="Calibri" w:hAnsi="Calibri" w:cs="Calibri"/>
+                <w:highlight w:val="green"/>
+                <w:lang w:val="pt-BR"/>
+              </w:rPr>
+              <w:t>Aprovado</w:t>
             </w:r>
           </w:p>
         </w:tc>
@@ -1341,7 +1455,15 @@
                 <w:rFonts w:ascii="Calibri" w:eastAsia="Calibri" w:hAnsi="Calibri" w:cs="Calibri"/>
                 <w:lang w:val="pt-BR"/>
               </w:rPr>
-              <w:t xml:space="preserve">A mensagem do campo de observação deve ser alterada de acordo com </w:t>
+              <w:t xml:space="preserve">A mensagem do campo de observação deve ser alterada de </w:t>
+            </w:r>
+            <w:r>
+              <w:rPr>
+                <w:rFonts w:ascii="Calibri" w:eastAsia="Calibri" w:hAnsi="Calibri" w:cs="Calibri"/>
+                <w:lang w:val="pt-BR"/>
+              </w:rPr>
+              <w:lastRenderedPageBreak/>
+              <w:t xml:space="preserve">acordo com </w:t>
             </w:r>
             <w:r>
               <w:rPr>
@@ -1354,27 +1476,36 @@
         </w:tc>
         <w:tc>
           <w:tcPr>
-            <w:tcW w:w="1788" w:type="dxa"/>
-            <w:tcBorders>
-              <w:top w:val="single" w:sz="4" w:space="0" w:color="000000"/>
-              <w:left w:val="single" w:sz="4" w:space="0" w:color="000000"/>
-              <w:bottom w:val="single" w:sz="4" w:space="0" w:color="000000"/>
-              <w:right w:val="single" w:sz="4" w:space="0" w:color="000000"/>
-            </w:tcBorders>
-            <w:shd w:val="clear" w:color="000000" w:fill="FFFFFF"/>
-            <w:tcMar>
-              <w:left w:w="108" w:type="dxa"/>
-              <w:right w:w="108" w:type="dxa"/>
-            </w:tcMar>
-          </w:tcPr>
-          <w:p>
-            <w:pPr>
-              <w:rPr>
-                <w:rFonts w:ascii="Calibri" w:eastAsia="Calibri" w:hAnsi="Calibri" w:cs="Calibri"/>
-                <w:highlight w:val="green"/>
-                <w:lang w:val="pt-BR"/>
-              </w:rPr>
-            </w:pPr>
+            <w:tcW w:w="1726" w:type="dxa"/>
+            <w:tcBorders>
+              <w:top w:val="single" w:sz="4" w:space="0" w:color="000000"/>
+              <w:left w:val="single" w:sz="4" w:space="0" w:color="000000"/>
+              <w:bottom w:val="single" w:sz="4" w:space="0" w:color="000000"/>
+              <w:right w:val="single" w:sz="4" w:space="0" w:color="000000"/>
+            </w:tcBorders>
+            <w:shd w:val="clear" w:color="000000" w:fill="FFFFFF"/>
+            <w:tcMar>
+              <w:left w:w="108" w:type="dxa"/>
+              <w:right w:w="108" w:type="dxa"/>
+            </w:tcMar>
+          </w:tcPr>
+          <w:p>
+            <w:pPr>
+              <w:rPr>
+                <w:rFonts w:ascii="Calibri" w:eastAsia="Calibri" w:hAnsi="Calibri" w:cs="Calibri"/>
+                <w:highlight w:val="green"/>
+                <w:lang w:val="pt-BR"/>
+              </w:rPr>
+            </w:pPr>
+            <w:r>
+              <w:rPr>
+                <w:rFonts w:ascii="Calibri" w:eastAsia="Calibri" w:hAnsi="Calibri" w:cs="Calibri"/>
+                <w:highlight w:val="green"/>
+                <w:lang w:val="pt-BR"/>
+              </w:rPr>
+              <w:lastRenderedPageBreak/>
+              <w:t>4ª Aprovado</w:t>
+            </w:r>
           </w:p>
         </w:tc>
       </w:tr>
@@ -1413,6 +1544,7 @@
                 <w:b/>
                 <w:lang w:val="pt-BR"/>
               </w:rPr>
+              <w:lastRenderedPageBreak/>
               <w:t>8</w:t>
             </w:r>
             <w:proofErr w:type="gramEnd"/>
@@ -1465,16 +1597,7 @@
                 <w:b/>
                 <w:lang w:val="pt-BR"/>
               </w:rPr>
-              <w:t xml:space="preserve"> na aba terminar avaliação. </w:t>
-            </w:r>
-            <w:r>
-              <w:rPr>
-                <w:rFonts w:ascii="Calibri" w:eastAsia="Calibri" w:hAnsi="Calibri" w:cs="Calibri"/>
-                <w:b/>
-                <w:lang w:val="pt-BR"/>
-              </w:rPr>
-              <w:lastRenderedPageBreak/>
-              <w:t>sai do plano, não finalizando ele.</w:t>
+              <w:t xml:space="preserve"> na aba terminar avaliação. sai do plano, não finalizando ele.</w:t>
             </w:r>
           </w:p>
         </w:tc>
@@ -1505,7 +1628,6 @@
                 <w:rFonts w:ascii="Calibri" w:eastAsia="Calibri" w:hAnsi="Calibri" w:cs="Calibri"/>
                 <w:lang w:val="pt-BR"/>
               </w:rPr>
-              <w:lastRenderedPageBreak/>
               <w:t>Ao voltar ao plano</w:t>
             </w:r>
             <w:r>
@@ -1538,40 +1660,48 @@
                 <w:rFonts w:ascii="Calibri" w:eastAsia="Calibri" w:hAnsi="Calibri" w:cs="Calibri"/>
                 <w:lang w:val="pt-BR"/>
               </w:rPr>
-              <w:t xml:space="preserve"> deve estar preenchido conforme o valor </w:t>
-            </w:r>
-            <w:r>
-              <w:rPr>
-                <w:rFonts w:ascii="Calibri" w:eastAsia="Calibri" w:hAnsi="Calibri" w:cs="Calibri"/>
-                <w:lang w:val="pt-BR"/>
-              </w:rPr>
-              <w:lastRenderedPageBreak/>
-              <w:t>recebido anteriormente.</w:t>
-            </w:r>
-          </w:p>
-        </w:tc>
-        <w:tc>
-          <w:tcPr>
-            <w:tcW w:w="1788" w:type="dxa"/>
-            <w:tcBorders>
-              <w:top w:val="single" w:sz="4" w:space="0" w:color="000000"/>
-              <w:left w:val="single" w:sz="4" w:space="0" w:color="000000"/>
-              <w:bottom w:val="single" w:sz="4" w:space="0" w:color="000000"/>
-              <w:right w:val="single" w:sz="4" w:space="0" w:color="000000"/>
-            </w:tcBorders>
-            <w:shd w:val="clear" w:color="000000" w:fill="FFFFFF"/>
-            <w:tcMar>
-              <w:left w:w="108" w:type="dxa"/>
-              <w:right w:w="108" w:type="dxa"/>
-            </w:tcMar>
-          </w:tcPr>
-          <w:p>
-            <w:pPr>
-              <w:rPr>
-                <w:rFonts w:ascii="Calibri" w:eastAsia="Calibri" w:hAnsi="Calibri" w:cs="Calibri"/>
-                <w:lang w:val="pt-BR"/>
-              </w:rPr>
-            </w:pPr>
+              <w:t xml:space="preserve"> deve estar preenchido conforme o valor recebido anteriormente.</w:t>
+            </w:r>
+          </w:p>
+        </w:tc>
+        <w:tc>
+          <w:tcPr>
+            <w:tcW w:w="1726" w:type="dxa"/>
+            <w:tcBorders>
+              <w:top w:val="single" w:sz="4" w:space="0" w:color="000000"/>
+              <w:left w:val="single" w:sz="4" w:space="0" w:color="000000"/>
+              <w:bottom w:val="single" w:sz="4" w:space="0" w:color="000000"/>
+              <w:right w:val="single" w:sz="4" w:space="0" w:color="000000"/>
+            </w:tcBorders>
+            <w:shd w:val="clear" w:color="000000" w:fill="FFFFFF"/>
+            <w:tcMar>
+              <w:left w:w="108" w:type="dxa"/>
+              <w:right w:w="108" w:type="dxa"/>
+            </w:tcMar>
+          </w:tcPr>
+          <w:p>
+            <w:pPr>
+              <w:rPr>
+                <w:rFonts w:ascii="Calibri" w:eastAsia="Calibri" w:hAnsi="Calibri" w:cs="Calibri"/>
+                <w:lang w:val="pt-BR"/>
+              </w:rPr>
+            </w:pPr>
+            <w:r>
+              <w:rPr>
+                <w:rFonts w:ascii="Calibri" w:eastAsia="Calibri" w:hAnsi="Calibri" w:cs="Calibri"/>
+                <w:highlight w:val="green"/>
+                <w:lang w:val="pt-BR"/>
+              </w:rPr>
+              <w:t xml:space="preserve">4ª </w:t>
+            </w:r>
+            <w:r>
+              <w:rPr>
+                <w:rFonts w:ascii="Calibri" w:eastAsia="Calibri" w:hAnsi="Calibri" w:cs="Calibri"/>
+                <w:highlight w:val="green"/>
+                <w:lang w:val="pt-BR"/>
+              </w:rPr>
+              <w:t>Aprovado</w:t>
+            </w:r>
           </w:p>
         </w:tc>
       </w:tr>
@@ -1610,7 +1740,6 @@
                 <w:b/>
                 <w:lang w:val="pt-BR"/>
               </w:rPr>
-              <w:lastRenderedPageBreak/>
               <w:t>9</w:t>
             </w:r>
             <w:proofErr w:type="gramEnd"/>
@@ -1749,32 +1878,48 @@
               </w:rPr>
               <w:t>anteriormente.</w:t>
             </w:r>
+          </w:p>
+        </w:tc>
+        <w:tc>
+          <w:tcPr>
+            <w:tcW w:w="1726" w:type="dxa"/>
+            <w:tcBorders>
+              <w:top w:val="single" w:sz="4" w:space="0" w:color="000000"/>
+              <w:left w:val="single" w:sz="4" w:space="0" w:color="000000"/>
+              <w:bottom w:val="single" w:sz="4" w:space="0" w:color="000000"/>
+              <w:right w:val="single" w:sz="4" w:space="0" w:color="000000"/>
+            </w:tcBorders>
+            <w:shd w:val="clear" w:color="000000" w:fill="FFFFFF"/>
+            <w:tcMar>
+              <w:left w:w="108" w:type="dxa"/>
+              <w:right w:w="108" w:type="dxa"/>
+            </w:tcMar>
+          </w:tcPr>
+          <w:p>
+            <w:pPr>
+              <w:rPr>
+                <w:rFonts w:ascii="Calibri" w:eastAsia="Calibri" w:hAnsi="Calibri" w:cs="Calibri"/>
+                <w:lang w:val="pt-BR"/>
+              </w:rPr>
+            </w:pPr>
+            <w:r>
+              <w:rPr>
+                <w:rFonts w:ascii="Calibri" w:eastAsia="Calibri" w:hAnsi="Calibri" w:cs="Calibri"/>
+                <w:highlight w:val="green"/>
+                <w:lang w:val="pt-BR"/>
+              </w:rPr>
+              <w:t xml:space="preserve">4ª </w:t>
+            </w:r>
+            <w:r>
+              <w:rPr>
+                <w:rFonts w:ascii="Calibri" w:eastAsia="Calibri" w:hAnsi="Calibri" w:cs="Calibri"/>
+                <w:highlight w:val="green"/>
+                <w:lang w:val="pt-BR"/>
+              </w:rPr>
+              <w:t>Aprovado</w:t>
+            </w:r>
             <w:bookmarkStart w:id="0" w:name="_GoBack"/>
             <w:bookmarkEnd w:id="0"/>
-          </w:p>
-        </w:tc>
-        <w:tc>
-          <w:tcPr>
-            <w:tcW w:w="1788" w:type="dxa"/>
-            <w:tcBorders>
-              <w:top w:val="single" w:sz="4" w:space="0" w:color="000000"/>
-              <w:left w:val="single" w:sz="4" w:space="0" w:color="000000"/>
-              <w:bottom w:val="single" w:sz="4" w:space="0" w:color="000000"/>
-              <w:right w:val="single" w:sz="4" w:space="0" w:color="000000"/>
-            </w:tcBorders>
-            <w:shd w:val="clear" w:color="000000" w:fill="FFFFFF"/>
-            <w:tcMar>
-              <w:left w:w="108" w:type="dxa"/>
-              <w:right w:w="108" w:type="dxa"/>
-            </w:tcMar>
-          </w:tcPr>
-          <w:p>
-            <w:pPr>
-              <w:rPr>
-                <w:rFonts w:ascii="Calibri" w:eastAsia="Calibri" w:hAnsi="Calibri" w:cs="Calibri"/>
-                <w:lang w:val="pt-BR"/>
-              </w:rPr>
-            </w:pPr>
           </w:p>
         </w:tc>
       </w:tr>

</xml_diff>